<commit_message>
Adding and updating in introduction
</commit_message>
<xml_diff>
--- a/AimsAndObjectives.docx
+++ b/AimsAndObjectives.docx
@@ -220,6 +220,72 @@
           <w:szCs w:val="24"/>
         </w:rPr>
       </w:pPr>
+      <w:r>
+        <w:rPr>
+          <w:noProof/>
+          <w:sz w:val="24"/>
+          <w:szCs w:val="24"/>
+        </w:rPr>
+        <mc:AlternateContent>
+          <mc:Choice Requires="wpi">
+            <w:drawing>
+              <wp:anchor distT="0" distB="0" distL="114300" distR="114300" simplePos="0" relativeHeight="251659264" behindDoc="0" locked="0" layoutInCell="1" allowOverlap="1" wp14:anchorId="0765CA39" wp14:editId="0FFBCA0D">
+                <wp:simplePos x="0" y="0"/>
+                <wp:positionH relativeFrom="column">
+                  <wp:posOffset>78245</wp:posOffset>
+                </wp:positionH>
+                <wp:positionV relativeFrom="paragraph">
+                  <wp:posOffset>41516</wp:posOffset>
+                </wp:positionV>
+                <wp:extent cx="33840" cy="15480"/>
+                <wp:effectExtent l="38100" t="38100" r="42545" b="41910"/>
+                <wp:wrapNone/>
+                <wp:docPr id="1" name="Ink 1"/>
+                <wp:cNvGraphicFramePr/>
+                <a:graphic xmlns:a="http://schemas.openxmlformats.org/drawingml/2006/main">
+                  <a:graphicData uri="http://schemas.microsoft.com/office/word/2010/wordprocessingInk">
+                    <w14:contentPart bwMode="auto" r:id="rId10">
+                      <w14:nvContentPartPr>
+                        <w14:cNvContentPartPr/>
+                      </w14:nvContentPartPr>
+                      <w14:xfrm>
+                        <a:off x="0" y="0"/>
+                        <a:ext cx="33840" cy="15480"/>
+                      </w14:xfrm>
+                    </w14:contentPart>
+                  </a:graphicData>
+                </a:graphic>
+              </wp:anchor>
+            </w:drawing>
+          </mc:Choice>
+          <mc:Fallback>
+            <w:pict>
+              <v:shapetype w14:anchorId="1C295A5A" id="_x0000_t75" coordsize="21600,21600" o:spt="75" o:preferrelative="t" path="m@4@5l@4@11@9@11@9@5xe" filled="f" stroked="f">
+                <v:stroke joinstyle="miter"/>
+                <v:formulas>
+                  <v:f eqn="if lineDrawn pixelLineWidth 0"/>
+                  <v:f eqn="sum @0 1 0"/>
+                  <v:f eqn="sum 0 0 @1"/>
+                  <v:f eqn="prod @2 1 2"/>
+                  <v:f eqn="prod @3 21600 pixelWidth"/>
+                  <v:f eqn="prod @3 21600 pixelHeight"/>
+                  <v:f eqn="sum @0 0 1"/>
+                  <v:f eqn="prod @6 1 2"/>
+                  <v:f eqn="prod @7 21600 pixelWidth"/>
+                  <v:f eqn="sum @8 21600 0"/>
+                  <v:f eqn="prod @7 21600 pixelHeight"/>
+                  <v:f eqn="sum @10 21600 0"/>
+                </v:formulas>
+                <v:path o:extrusionok="f" gradientshapeok="t" o:connecttype="rect"/>
+                <o:lock v:ext="edit" aspectratio="t"/>
+              </v:shapetype>
+              <v:shape id="Ink 1" o:spid="_x0000_s1026" type="#_x0000_t75" style="position:absolute;margin-left:5.45pt;margin-top:2.55pt;width:4.05pt;height:2.6pt;z-index:251659264;visibility:visible;mso-wrap-style:square;mso-wrap-distance-left:9pt;mso-wrap-distance-top:0;mso-wrap-distance-right:9pt;mso-wrap-distance-bottom:0;mso-position-horizontal:absolute;mso-position-horizontal-relative:text;mso-position-vertical:absolute;mso-position-vertical-relative:text" o:gfxdata="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">
+                <v:imagedata r:id="rId11" o:title=""/>
+              </v:shape>
+            </w:pict>
+          </mc:Fallback>
+        </mc:AlternateContent>
+      </w:r>
       <w:r>
         <w:rPr>
           <w:sz w:val="24"/>
@@ -408,7 +474,7 @@
       <w:lvlText w:val="%2."/>
       <w:lvlJc w:val="left"/>
       <w:pPr>
-        <w:ind w:left="1440" w:hanging="360"/>
+        <w:ind w:left="786" w:hanging="360"/>
       </w:pPr>
     </w:lvl>
     <w:lvl w:ilvl="2" w:tplc="0C09001B" w:tentative="1">
@@ -998,6 +1064,38 @@
 </w:styles>
 </file>
 
+<file path=word/ink/ink1.xml><?xml version="1.0" encoding="utf-8"?>
+<inkml:ink xmlns:inkml="http://www.w3.org/2003/InkML">
+  <inkml:definitions>
+    <inkml:context xml:id="ctx0">
+      <inkml:inkSource xml:id="inkSrc0">
+        <inkml:traceFormat>
+          <inkml:channel name="X" type="integer" min="-2.14748E9" max="2.14748E9" units="cm"/>
+          <inkml:channel name="Y" type="integer" min="-2.14748E9" max="2.14748E9" units="cm"/>
+          <inkml:channel name="F" type="integer" max="32767" units="dev"/>
+          <inkml:channel name="OA" type="integer" max="360" units="deg"/>
+          <inkml:channel name="OE" type="integer" max="90" units="deg"/>
+        </inkml:traceFormat>
+        <inkml:channelProperties>
+          <inkml:channelProperty channel="X" name="resolution" value="1000" units="1/cm"/>
+          <inkml:channelProperty channel="Y" name="resolution" value="1000" units="1/cm"/>
+          <inkml:channelProperty channel="F" name="resolution" value="0" units="1/dev"/>
+          <inkml:channelProperty channel="OA" name="resolution" value="1000" units="1/deg"/>
+          <inkml:channelProperty channel="OE" name="resolution" value="1000" units="1/deg"/>
+        </inkml:channelProperties>
+      </inkml:inkSource>
+      <inkml:timestamp xml:id="ts0" timeString="2022-01-28T04:12:50.004"/>
+    </inkml:context>
+    <inkml:brush xml:id="br0">
+      <inkml:brushProperty name="width" value="0.05" units="cm"/>
+      <inkml:brushProperty name="height" value="0.05" units="cm"/>
+      <inkml:brushProperty name="color" value="#004F8B"/>
+    </inkml:brush>
+  </inkml:definitions>
+  <inkml:trace contextRef="#ctx0" brushRef="#br0">1 41 7778 0 0,'19'0'-352'0'0,"-3"1"664"0"0,2-1-80 0 0,-7-1-88 0 0,-3 1-184 0 0,-2-2-208 0 0,1 0-288 0 0,-3-1-401 0 0,-2 0-319 0 0,0-2-216 0 0,-10-13-161 0 0,7 10-351 0 0</inkml:trace>
+</inkml:ink>
+</file>
+
 <file path=word/theme/theme1.xml><?xml version="1.0" encoding="utf-8"?>
 <a:theme xmlns:a="http://schemas.openxmlformats.org/drawingml/2006/main" name="Office Theme">
   <a:themeElements>
@@ -1291,4 +1389,16 @@
     </a:ext>
   </a:extLst>
 </a:theme>
+</file>
+
+<file path=customXml/item1.xml><?xml version="1.0" encoding="utf-8"?>
+<b:Sources xmlns:b="http://schemas.openxmlformats.org/officeDocument/2006/bibliography" xmlns="http://schemas.openxmlformats.org/officeDocument/2006/bibliography" SelectedStyle="\APASixthEditionOfficeOnline.xsl" StyleName="APA" Version="6"/>
+</file>
+
+<file path=customXml/itemProps1.xml><?xml version="1.0" encoding="utf-8"?>
+<ds:datastoreItem xmlns:ds="http://schemas.openxmlformats.org/officeDocument/2006/customXml" ds:itemID="{06A23F1C-BC48-4011-B63D-1383B050C8C0}">
+  <ds:schemaRefs>
+    <ds:schemaRef ds:uri="http://schemas.openxmlformats.org/officeDocument/2006/bibliography"/>
+  </ds:schemaRefs>
+</ds:datastoreItem>
 </file>
</xml_diff>